<commit_message>
modifica dello schema iniziale
</commit_message>
<xml_diff>
--- a/schema iniziale.docx
+++ b/schema iniziale.docx
@@ -242,23 +242,238 @@
         <w:pStyle w:val="Titolo2"/>
       </w:pPr>
       <w:r>
-        <w:t>DATI FILTRATI:</w:t>
-      </w:r>
-    </w:p>
-    <w:p>
-      <w:pPr>
-        <w:pStyle w:val="Titolo2"/>
-      </w:pPr>
-    </w:p>
-    <w:p>
-      <w:r>
-        <w:t xml:space="preserve">Colonne dal database: data, contenuto del messaggio, </w:t>
-      </w:r>
-      <w:r>
-        <w:t>ubicazione,</w:t>
+        <w:t xml:space="preserve">DATI </w:t>
+      </w:r>
+      <w:r>
+        <w:t>DA FILTRARE</w:t>
+      </w:r>
+      <w:r>
+        <w:t>:</w:t>
+      </w:r>
+    </w:p>
+    <w:p/>
+    <w:p>
+      <w:r>
+        <w:t xml:space="preserve">Tabella </w:t>
+      </w:r>
+      <w:proofErr w:type="spellStart"/>
+      <w:r>
+        <w:t>countries</w:t>
+      </w:r>
+      <w:proofErr w:type="spellEnd"/>
+      <w:r>
+        <w:t>:</w:t>
+      </w:r>
+    </w:p>
+    <w:p>
+      <w:pPr>
+        <w:ind w:firstLine="708"/>
+        <w:rPr>
+          <w:lang w:val="en-GB"/>
+        </w:rPr>
+      </w:pPr>
+      <w:proofErr w:type="spellStart"/>
+      <w:r>
+        <w:rPr>
+          <w:lang w:val="en-GB"/>
+        </w:rPr>
+        <w:t>Colonne</w:t>
+      </w:r>
+      <w:proofErr w:type="spellEnd"/>
+      <w:r>
+        <w:rPr>
+          <w:lang w:val="en-GB"/>
+        </w:rPr>
+        <w:t>: id, country;</w:t>
+      </w:r>
+    </w:p>
+    <w:p>
+      <w:pPr>
+        <w:rPr>
+          <w:lang w:val="en-GB"/>
+        </w:rPr>
+      </w:pPr>
+      <w:proofErr w:type="spellStart"/>
+      <w:r>
+        <w:rPr>
+          <w:lang w:val="en-GB"/>
+        </w:rPr>
+        <w:t>Tabella</w:t>
+      </w:r>
+      <w:proofErr w:type="spellEnd"/>
+      <w:r>
+        <w:rPr>
+          <w:lang w:val="en-GB"/>
+        </w:rPr>
+        <w:t xml:space="preserve"> </w:t>
+      </w:r>
+      <w:proofErr w:type="spellStart"/>
+      <w:r>
+        <w:rPr>
+          <w:lang w:val="en-GB"/>
+        </w:rPr>
+        <w:t>program_languages</w:t>
+      </w:r>
+      <w:proofErr w:type="spellEnd"/>
+      <w:r>
+        <w:rPr>
+          <w:lang w:val="en-GB"/>
+        </w:rPr>
+        <w:t>:</w:t>
+      </w:r>
+    </w:p>
+    <w:p>
+      <w:pPr>
+        <w:rPr>
+          <w:lang w:val="en-GB"/>
+        </w:rPr>
+      </w:pPr>
+      <w:r>
+        <w:rPr>
+          <w:lang w:val="en-GB"/>
+        </w:rPr>
+        <w:tab/>
+      </w:r>
+      <w:proofErr w:type="spellStart"/>
+      <w:r>
+        <w:rPr>
+          <w:lang w:val="en-GB"/>
+        </w:rPr>
+        <w:t>Colonne</w:t>
+      </w:r>
+      <w:proofErr w:type="spellEnd"/>
+      <w:r>
+        <w:rPr>
+          <w:lang w:val="en-GB"/>
+        </w:rPr>
+        <w:t>: id, language;</w:t>
+      </w:r>
+    </w:p>
+    <w:p>
+      <w:pPr>
+        <w:rPr>
+          <w:lang w:val="en-GB"/>
+        </w:rPr>
+      </w:pPr>
+      <w:proofErr w:type="spellStart"/>
+      <w:r>
+        <w:rPr>
+          <w:lang w:val="en-GB"/>
+        </w:rPr>
+        <w:t>Tabella</w:t>
+      </w:r>
+      <w:proofErr w:type="spellEnd"/>
+      <w:r>
+        <w:rPr>
+          <w:lang w:val="en-GB"/>
+        </w:rPr>
+        <w:t xml:space="preserve"> </w:t>
+      </w:r>
+      <w:proofErr w:type="spellStart"/>
+      <w:r>
+        <w:rPr>
+          <w:lang w:val="en-GB"/>
+        </w:rPr>
+        <w:t>trash_tweet</w:t>
+      </w:r>
+      <w:proofErr w:type="spellEnd"/>
+      <w:r>
+        <w:rPr>
+          <w:lang w:val="en-GB"/>
+        </w:rPr>
+        <w:t>:</w:t>
+      </w:r>
+    </w:p>
+    <w:p>
+      <w:pPr>
+        <w:rPr>
+          <w:lang w:val="en-GB"/>
+        </w:rPr>
+      </w:pPr>
+      <w:r>
+        <w:rPr>
+          <w:lang w:val="en-GB"/>
+        </w:rPr>
+        <w:tab/>
+      </w:r>
+      <w:proofErr w:type="spellStart"/>
+      <w:r>
+        <w:rPr>
+          <w:lang w:val="en-GB"/>
+        </w:rPr>
+        <w:t>Colonne</w:t>
+      </w:r>
+      <w:proofErr w:type="spellEnd"/>
+      <w:r>
+        <w:rPr>
+          <w:lang w:val="en-GB"/>
+        </w:rPr>
+        <w:t xml:space="preserve">: id, </w:t>
+      </w:r>
+      <w:proofErr w:type="spellStart"/>
+      <w:r>
+        <w:rPr>
+          <w:lang w:val="en-GB"/>
+        </w:rPr>
+        <w:t>id_country</w:t>
+      </w:r>
+      <w:proofErr w:type="spellEnd"/>
+      <w:r>
+        <w:rPr>
+          <w:lang w:val="en-GB"/>
+        </w:rPr>
+        <w:t xml:space="preserve">, date, text, </w:t>
+      </w:r>
+      <w:proofErr w:type="spellStart"/>
+      <w:r>
+        <w:rPr>
+          <w:lang w:val="en-GB"/>
+        </w:rPr>
+        <w:t>id_lang</w:t>
+      </w:r>
+      <w:proofErr w:type="spellEnd"/>
+      <w:r>
+        <w:rPr>
+          <w:lang w:val="en-GB"/>
+        </w:rPr>
+        <w:t>,</w:t>
+      </w:r>
+      <w:r>
+        <w:rPr>
+          <w:lang w:val="en-GB"/>
+        </w:rPr>
+        <w:t xml:space="preserve"> retweet, </w:t>
       </w:r>
       <w:bookmarkStart w:id="0" w:name="_GoBack"/>
       <w:bookmarkEnd w:id="0"/>
+    </w:p>
+    <w:p>
+      <w:pPr>
+        <w:rPr>
+          <w:lang w:val="en-GB"/>
+        </w:rPr>
+      </w:pPr>
+    </w:p>
+    <w:p>
+      <w:pPr>
+        <w:pStyle w:val="Titolo2"/>
+      </w:pPr>
+      <w:r>
+        <w:t>DATI FILTRATI:</w:t>
+      </w:r>
+    </w:p>
+    <w:p>
+      <w:pPr>
+        <w:pStyle w:val="Titolo2"/>
+      </w:pPr>
+    </w:p>
+    <w:p>
+      <w:r>
+        <w:t xml:space="preserve">Colonne dal database: data, contenuto del messaggio, </w:t>
+      </w:r>
+      <w:r>
+        <w:t>ubicazione,</w:t>
+      </w:r>
       <w:r>
         <w:t xml:space="preserve"> </w:t>
       </w:r>

</xml_diff>